<commit_message>
changed trajet compose creation (shortcut) and fixed the type of transport
</commit_message>
<xml_diff>
--- a/Report.docx
+++ b/Report.docx
@@ -8,17 +8,17 @@
         <w:rPr>
           <w:b/>
           <w:bCs/>
-          <w:sz w:val="36"/>
-          <w:szCs w:val="36"/>
-          <w:lang w:val="fr-FR"/>
-        </w:rPr>
-      </w:pPr>
-      <w:r>
-        <w:rPr>
-          <w:b/>
-          <w:bCs/>
-          <w:sz w:val="36"/>
-          <w:szCs w:val="36"/>
+          <w:sz w:val="44"/>
+          <w:szCs w:val="44"/>
+          <w:lang w:val="fr-FR"/>
+        </w:rPr>
+      </w:pPr>
+      <w:r>
+        <w:rPr>
+          <w:b/>
+          <w:bCs/>
+          <w:sz w:val="44"/>
+          <w:szCs w:val="44"/>
           <w:lang w:val="fr-FR"/>
         </w:rPr>
         <w:t>Trajets</w:t>
@@ -30,20 +30,30 @@
         <w:rPr>
           <w:b/>
           <w:bCs/>
-          <w:sz w:val="20"/>
-          <w:szCs w:val="20"/>
-          <w:lang w:val="fr-FR"/>
-        </w:rPr>
-      </w:pPr>
-      <w:r>
-        <w:rPr>
-          <w:b/>
-          <w:bCs/>
-          <w:sz w:val="20"/>
-          <w:szCs w:val="20"/>
+          <w:sz w:val="18"/>
+          <w:szCs w:val="18"/>
+          <w:lang w:val="fr-FR"/>
+        </w:rPr>
+      </w:pPr>
+      <w:r>
+        <w:rPr>
+          <w:b/>
+          <w:bCs/>
+          <w:sz w:val="18"/>
+          <w:szCs w:val="18"/>
           <w:lang w:val="fr-FR"/>
         </w:rPr>
         <w:t>Marcos Bauch Mira</w:t>
+      </w:r>
+      <w:r>
+        <w:rPr>
+          <w:b/>
+          <w:bCs/>
+          <w:sz w:val="18"/>
+          <w:szCs w:val="18"/>
+          <w:lang w:val="fr-FR"/>
+        </w:rPr>
+        <w:t xml:space="preserve"> </w:t>
       </w:r>
     </w:p>
     <w:p>
@@ -52,20 +62,20 @@
         <w:rPr>
           <w:b/>
           <w:bCs/>
-          <w:sz w:val="20"/>
-          <w:szCs w:val="20"/>
-          <w:lang w:val="fr-FR"/>
-        </w:rPr>
-      </w:pPr>
-      <w:r>
-        <w:rPr>
-          <w:b/>
-          <w:bCs/>
-          <w:sz w:val="20"/>
-          <w:szCs w:val="20"/>
-          <w:lang w:val="fr-FR"/>
-        </w:rPr>
-        <w:t>(Tout seul parce que je suis en Erasmus !)</w:t>
+          <w:sz w:val="18"/>
+          <w:szCs w:val="18"/>
+          <w:lang w:val="fr-FR"/>
+        </w:rPr>
+      </w:pPr>
+      <w:r>
+        <w:rPr>
+          <w:b/>
+          <w:bCs/>
+          <w:sz w:val="18"/>
+          <w:szCs w:val="18"/>
+          <w:lang w:val="fr-FR"/>
+        </w:rPr>
+        <w:t>(Je n’ai pas un numéro binôme à cause d’être en Erasmus)</w:t>
       </w:r>
     </w:p>
     <w:p>
@@ -73,13 +83,17 @@
         <w:rPr>
           <w:b/>
           <w:bCs/>
-          <w:lang w:val="fr-FR"/>
-        </w:rPr>
-      </w:pPr>
-      <w:r>
-        <w:rPr>
-          <w:b/>
-          <w:bCs/>
+          <w:sz w:val="22"/>
+          <w:szCs w:val="22"/>
+          <w:lang w:val="fr-FR"/>
+        </w:rPr>
+      </w:pPr>
+      <w:r>
+        <w:rPr>
+          <w:b/>
+          <w:bCs/>
+          <w:sz w:val="22"/>
+          <w:szCs w:val="22"/>
           <w:lang w:val="fr-FR"/>
         </w:rPr>
         <w:t>Structure du code</w:t>
@@ -88,17 +102,23 @@
     <w:p>
       <w:pPr>
         <w:rPr>
-          <w:lang w:val="fr-FR"/>
-        </w:rPr>
-      </w:pPr>
-      <w:r>
-        <w:rPr>
+          <w:sz w:val="22"/>
+          <w:szCs w:val="22"/>
+          <w:lang w:val="fr-FR"/>
+        </w:rPr>
+      </w:pPr>
+      <w:r>
+        <w:rPr>
+          <w:sz w:val="22"/>
+          <w:szCs w:val="22"/>
           <w:lang w:val="fr-FR"/>
         </w:rPr>
         <w:t>Le code est divisé en plusieurs classes, chacune avec son propre fichier d'en-tête</w:t>
       </w:r>
       <w:r>
         <w:rPr>
+          <w:sz w:val="22"/>
+          <w:szCs w:val="22"/>
           <w:lang w:val="fr-FR"/>
         </w:rPr>
         <w:t xml:space="preserve"> (</w:t>
@@ -106,6 +126,8 @@
       <w:proofErr w:type="spellStart"/>
       <w:r>
         <w:rPr>
+          <w:sz w:val="22"/>
+          <w:szCs w:val="22"/>
           <w:lang w:val="fr-FR"/>
         </w:rPr>
         <w:t>classe.h</w:t>
@@ -113,54 +135,56 @@
       <w:proofErr w:type="spellEnd"/>
       <w:r>
         <w:rPr>
+          <w:sz w:val="22"/>
+          <w:szCs w:val="22"/>
           <w:lang w:val="fr-FR"/>
         </w:rPr>
         <w:t>)</w:t>
       </w:r>
       <w:r>
         <w:rPr>
+          <w:sz w:val="22"/>
+          <w:szCs w:val="22"/>
           <w:lang w:val="fr-FR"/>
         </w:rPr>
         <w:t xml:space="preserve"> et de source</w:t>
       </w:r>
       <w:r>
         <w:rPr>
-          <w:lang w:val="fr-FR"/>
-        </w:rPr>
-        <w:t xml:space="preserve"> (</w:t>
-      </w:r>
-      <w:r>
-        <w:rPr>
-          <w:lang w:val="fr-FR"/>
-        </w:rPr>
-        <w:t>classe</w:t>
-      </w:r>
-      <w:r>
-        <w:rPr>
-          <w:lang w:val="fr-FR"/>
-        </w:rPr>
-        <w:t xml:space="preserve">.cpp), ils sont </w:t>
-      </w:r>
-      <w:r>
-        <w:rPr>
+          <w:sz w:val="22"/>
+          <w:szCs w:val="22"/>
+          <w:lang w:val="fr-FR"/>
+        </w:rPr>
+        <w:t xml:space="preserve"> (classe.cpp), ils sont </w:t>
+      </w:r>
+      <w:r>
+        <w:rPr>
+          <w:sz w:val="22"/>
+          <w:szCs w:val="22"/>
           <w:lang w:val="fr-FR"/>
         </w:rPr>
         <w:t>dans un dossier</w:t>
       </w:r>
       <w:r>
         <w:rPr>
+          <w:sz w:val="22"/>
+          <w:szCs w:val="22"/>
           <w:lang w:val="fr-FR"/>
         </w:rPr>
         <w:t xml:space="preserve"> </w:t>
       </w:r>
       <w:r>
         <w:rPr>
+          <w:sz w:val="22"/>
+          <w:szCs w:val="22"/>
           <w:lang w:val="fr-FR"/>
         </w:rPr>
         <w:t xml:space="preserve">appelé « classes » </w:t>
       </w:r>
       <w:r>
         <w:rPr>
+          <w:sz w:val="22"/>
+          <w:szCs w:val="22"/>
           <w:lang w:val="fr-FR"/>
         </w:rPr>
         <w:t>:</w:t>
@@ -173,19 +197,25 @@
           <w:numId w:val="2"/>
         </w:numPr>
         <w:rPr>
-          <w:lang w:val="fr-FR"/>
-        </w:rPr>
-      </w:pPr>
-      <w:r>
-        <w:rPr>
-          <w:b/>
-          <w:bCs/>
+          <w:sz w:val="22"/>
+          <w:szCs w:val="22"/>
+          <w:lang w:val="fr-FR"/>
+        </w:rPr>
+      </w:pPr>
+      <w:r>
+        <w:rPr>
+          <w:b/>
+          <w:bCs/>
+          <w:sz w:val="22"/>
+          <w:szCs w:val="22"/>
           <w:lang w:val="fr-FR"/>
         </w:rPr>
         <w:t>Trajet</w:t>
       </w:r>
       <w:r>
         <w:rPr>
+          <w:sz w:val="22"/>
+          <w:szCs w:val="22"/>
           <w:lang w:val="fr-FR"/>
         </w:rPr>
         <w:t xml:space="preserve"> (</w:t>
@@ -193,6 +223,8 @@
       <w:proofErr w:type="spellStart"/>
       <w:r>
         <w:rPr>
+          <w:sz w:val="22"/>
+          <w:szCs w:val="22"/>
           <w:lang w:val="fr-FR"/>
         </w:rPr>
         <w:t>trajet.h</w:t>
@@ -200,12 +232,16 @@
       <w:proofErr w:type="spellEnd"/>
       <w:r>
         <w:rPr>
+          <w:sz w:val="22"/>
+          <w:szCs w:val="22"/>
           <w:lang w:val="fr-FR"/>
         </w:rPr>
         <w:t>, trajet.cpp) : Une classe abstraite représentant un trajet. Elle contient des méthodes virtuelles pures pour afficher le trajet et obtenir les points de départ et d'arrivée.</w:t>
       </w:r>
       <w:r>
         <w:rPr>
+          <w:sz w:val="22"/>
+          <w:szCs w:val="22"/>
           <w:lang w:val="fr-FR"/>
         </w:rPr>
         <w:t xml:space="preserve"> </w:t>
@@ -218,6 +254,8 @@
           <w:numId w:val="2"/>
         </w:numPr>
         <w:rPr>
+          <w:sz w:val="22"/>
+          <w:szCs w:val="22"/>
           <w:lang w:val="fr-FR"/>
         </w:rPr>
       </w:pPr>
@@ -226,6 +264,8 @@
         <w:rPr>
           <w:b/>
           <w:bCs/>
+          <w:sz w:val="22"/>
+          <w:szCs w:val="22"/>
           <w:lang w:val="fr-FR"/>
         </w:rPr>
         <w:t>TrajetSimple</w:t>
@@ -233,6 +273,8 @@
       <w:proofErr w:type="spellEnd"/>
       <w:r>
         <w:rPr>
+          <w:sz w:val="22"/>
+          <w:szCs w:val="22"/>
           <w:lang w:val="fr-FR"/>
         </w:rPr>
         <w:t xml:space="preserve"> (</w:t>
@@ -240,6 +282,8 @@
       <w:proofErr w:type="spellStart"/>
       <w:r>
         <w:rPr>
+          <w:sz w:val="22"/>
+          <w:szCs w:val="22"/>
           <w:lang w:val="fr-FR"/>
         </w:rPr>
         <w:t>trajetsimple.h</w:t>
@@ -247,9 +291,37 @@
       <w:proofErr w:type="spellEnd"/>
       <w:r>
         <w:rPr>
-          <w:lang w:val="fr-FR"/>
-        </w:rPr>
-        <w:t>, trajetsimple.cpp) : Une classe dérivée de Trajet représentant un trajet simple avec un moyen de transport spécifié. Elle implémente les méthodes de Trajet et inclut des membres pour stocker les points de départ et d'arrivée, ainsi que le moyen de transport.</w:t>
+          <w:sz w:val="22"/>
+          <w:szCs w:val="22"/>
+          <w:lang w:val="fr-FR"/>
+        </w:rPr>
+        <w:t>, trajetsimple.cpp) : Une classe dérivée de Trajet représentant un trajet simple avec un moyen de transport spécifié. Elle implémente les méthodes de Trajet et inclut des membres</w:t>
+      </w:r>
+      <w:r>
+        <w:rPr>
+          <w:sz w:val="22"/>
+          <w:szCs w:val="22"/>
+          <w:lang w:val="fr-FR"/>
+        </w:rPr>
+        <w:t xml:space="preserve"> </w:t>
+      </w:r>
+      <w:r>
+        <w:rPr>
+          <w:b/>
+          <w:bCs/>
+          <w:sz w:val="22"/>
+          <w:szCs w:val="22"/>
+          <w:lang w:val="fr-FR"/>
+        </w:rPr>
+        <w:t>(char et pas char* !)</w:t>
+      </w:r>
+      <w:r>
+        <w:rPr>
+          <w:sz w:val="22"/>
+          <w:szCs w:val="22"/>
+          <w:lang w:val="fr-FR"/>
+        </w:rPr>
+        <w:t xml:space="preserve"> pour stocker les points de départ et d'arrivée, ainsi que le moyen de transport.</w:t>
       </w:r>
     </w:p>
     <w:p>
@@ -259,6 +331,8 @@
           <w:numId w:val="2"/>
         </w:numPr>
         <w:rPr>
+          <w:sz w:val="22"/>
+          <w:szCs w:val="22"/>
           <w:lang w:val="fr-FR"/>
         </w:rPr>
       </w:pPr>
@@ -267,6 +341,8 @@
         <w:rPr>
           <w:b/>
           <w:bCs/>
+          <w:sz w:val="22"/>
+          <w:szCs w:val="22"/>
           <w:lang w:val="fr-FR"/>
         </w:rPr>
         <w:t>TrajetCompose</w:t>
@@ -274,6 +350,8 @@
       <w:proofErr w:type="spellEnd"/>
       <w:r>
         <w:rPr>
+          <w:sz w:val="22"/>
+          <w:szCs w:val="22"/>
           <w:lang w:val="fr-FR"/>
         </w:rPr>
         <w:t xml:space="preserve"> (</w:t>
@@ -281,6 +359,8 @@
       <w:proofErr w:type="spellStart"/>
       <w:r>
         <w:rPr>
+          <w:sz w:val="22"/>
+          <w:szCs w:val="22"/>
           <w:lang w:val="fr-FR"/>
         </w:rPr>
         <w:t>trajetcompose.h</w:t>
@@ -288,6 +368,8 @@
       <w:proofErr w:type="spellEnd"/>
       <w:r>
         <w:rPr>
+          <w:sz w:val="22"/>
+          <w:szCs w:val="22"/>
           <w:lang w:val="fr-FR"/>
         </w:rPr>
         <w:t>, trajetcompose.cpp) : Une classe dérivée de Trajet représentant un trajet composé de plusieurs trajets simples. Elle stocke un tableau de pointeurs vers des trajets simples, ainsi que le nombre de trajets.</w:t>
@@ -300,19 +382,25 @@
           <w:numId w:val="2"/>
         </w:numPr>
         <w:rPr>
-          <w:lang w:val="fr-FR"/>
-        </w:rPr>
-      </w:pPr>
-      <w:r>
-        <w:rPr>
-          <w:b/>
-          <w:bCs/>
+          <w:sz w:val="22"/>
+          <w:szCs w:val="22"/>
+          <w:lang w:val="fr-FR"/>
+        </w:rPr>
+      </w:pPr>
+      <w:r>
+        <w:rPr>
+          <w:b/>
+          <w:bCs/>
+          <w:sz w:val="22"/>
+          <w:szCs w:val="22"/>
           <w:lang w:val="fr-FR"/>
         </w:rPr>
         <w:t>Catalogue</w:t>
       </w:r>
       <w:r>
         <w:rPr>
+          <w:sz w:val="22"/>
+          <w:szCs w:val="22"/>
           <w:lang w:val="fr-FR"/>
         </w:rPr>
         <w:t xml:space="preserve"> (</w:t>
@@ -320,6 +408,8 @@
       <w:proofErr w:type="spellStart"/>
       <w:r>
         <w:rPr>
+          <w:sz w:val="22"/>
+          <w:szCs w:val="22"/>
           <w:lang w:val="fr-FR"/>
         </w:rPr>
         <w:t>catalogue.h</w:t>
@@ -327,6 +417,8 @@
       <w:proofErr w:type="spellEnd"/>
       <w:r>
         <w:rPr>
+          <w:sz w:val="22"/>
+          <w:szCs w:val="22"/>
           <w:lang w:val="fr-FR"/>
         </w:rPr>
         <w:t>, catalogue.cpp) : Une classe pour gérer un catalogue de trajets. Elle peut ajouter des trajets, les afficher et effectuer des recherches avancées.</w:t>
@@ -335,6 +427,8 @@
     <w:p>
       <w:pPr>
         <w:rPr>
+          <w:sz w:val="22"/>
+          <w:szCs w:val="22"/>
           <w:lang w:val="fr-FR"/>
         </w:rPr>
       </w:pPr>
@@ -342,11 +436,15 @@
     <w:p>
       <w:pPr>
         <w:rPr>
-          <w:lang w:val="fr-FR"/>
-        </w:rPr>
-      </w:pPr>
-      <w:r>
-        <w:rPr>
+          <w:sz w:val="22"/>
+          <w:szCs w:val="22"/>
+          <w:lang w:val="fr-FR"/>
+        </w:rPr>
+      </w:pPr>
+      <w:r>
+        <w:rPr>
+          <w:sz w:val="22"/>
+          <w:szCs w:val="22"/>
           <w:lang w:val="fr-FR"/>
         </w:rPr>
         <w:t xml:space="preserve">La décision de rendre </w:t>
@@ -355,6 +453,8 @@
         <w:rPr>
           <w:b/>
           <w:bCs/>
+          <w:sz w:val="22"/>
+          <w:szCs w:val="22"/>
           <w:lang w:val="fr-FR"/>
         </w:rPr>
         <w:t>Trajet</w:t>
@@ -363,12 +463,16 @@
         <w:rPr>
           <w:b/>
           <w:bCs/>
+          <w:sz w:val="22"/>
+          <w:szCs w:val="22"/>
           <w:lang w:val="fr-FR"/>
         </w:rPr>
         <w:t xml:space="preserve"> </w:t>
       </w:r>
       <w:r>
         <w:rPr>
+          <w:sz w:val="22"/>
+          <w:szCs w:val="22"/>
           <w:lang w:val="fr-FR"/>
         </w:rPr>
         <w:t xml:space="preserve">virtuel est de pouvoir utiliser </w:t>
@@ -378,6 +482,8 @@
         <w:rPr>
           <w:b/>
           <w:bCs/>
+          <w:sz w:val="22"/>
+          <w:szCs w:val="22"/>
           <w:lang w:val="fr-FR"/>
         </w:rPr>
         <w:t>TrajetSimple</w:t>
@@ -385,6 +491,8 @@
       <w:proofErr w:type="spellEnd"/>
       <w:r>
         <w:rPr>
+          <w:sz w:val="22"/>
+          <w:szCs w:val="22"/>
           <w:lang w:val="fr-FR"/>
         </w:rPr>
         <w:t xml:space="preserve"> ou </w:t>
@@ -394,6 +502,8 @@
         <w:rPr>
           <w:b/>
           <w:bCs/>
+          <w:sz w:val="22"/>
+          <w:szCs w:val="22"/>
           <w:lang w:val="fr-FR"/>
         </w:rPr>
         <w:t>TrajetCompose</w:t>
@@ -401,18 +511,24 @@
       <w:proofErr w:type="spellEnd"/>
       <w:r>
         <w:rPr>
+          <w:sz w:val="22"/>
+          <w:szCs w:val="22"/>
           <w:lang w:val="fr-FR"/>
         </w:rPr>
         <w:t xml:space="preserve"> </w:t>
       </w:r>
       <w:r>
         <w:rPr>
+          <w:sz w:val="22"/>
+          <w:szCs w:val="22"/>
           <w:lang w:val="fr-FR"/>
         </w:rPr>
         <w:t xml:space="preserve">(qui héritent de Trajet bien sûr) </w:t>
       </w:r>
       <w:r>
         <w:rPr>
+          <w:sz w:val="22"/>
+          <w:szCs w:val="22"/>
           <w:lang w:val="fr-FR"/>
         </w:rPr>
         <w:t xml:space="preserve">dans </w:t>
@@ -422,6 +538,8 @@
         <w:rPr>
           <w:b/>
           <w:bCs/>
+          <w:sz w:val="22"/>
+          <w:szCs w:val="22"/>
           <w:lang w:val="fr-FR"/>
         </w:rPr>
         <w:t>Catalog</w:t>
@@ -429,6 +547,8 @@
       <w:proofErr w:type="spellEnd"/>
       <w:r>
         <w:rPr>
+          <w:sz w:val="22"/>
+          <w:szCs w:val="22"/>
           <w:lang w:val="fr-FR"/>
         </w:rPr>
         <w:t xml:space="preserve"> sans avoir à vérifier le type de la classe avant le calcul.</w:t>
@@ -439,6 +559,8 @@
         <w:rPr>
           <w:b/>
           <w:bCs/>
+          <w:sz w:val="22"/>
+          <w:szCs w:val="22"/>
           <w:lang w:val="fr-FR"/>
         </w:rPr>
       </w:pPr>
@@ -449,6 +571,8 @@
         <w:rPr>
           <w:b/>
           <w:bCs/>
+          <w:sz w:val="22"/>
+          <w:szCs w:val="22"/>
           <w:lang w:val="fr-FR"/>
         </w:rPr>
       </w:pPr>
@@ -457,6 +581,8 @@
           <w:b/>
           <w:bCs/>
           <w:noProof/>
+          <w:sz w:val="22"/>
+          <w:szCs w:val="22"/>
           <w:lang w:val="fr-FR"/>
         </w:rPr>
         <w:drawing>
@@ -534,6 +660,8 @@
     <w:p>
       <w:pPr>
         <w:rPr>
+          <w:sz w:val="22"/>
+          <w:szCs w:val="22"/>
           <w:lang w:val="fr-FR"/>
         </w:rPr>
       </w:pPr>
@@ -543,13 +671,17 @@
         <w:rPr>
           <w:b/>
           <w:bCs/>
-          <w:lang w:val="fr-FR"/>
-        </w:rPr>
-      </w:pPr>
-      <w:r>
-        <w:rPr>
-          <w:b/>
-          <w:bCs/>
+          <w:sz w:val="22"/>
+          <w:szCs w:val="22"/>
+          <w:lang w:val="fr-FR"/>
+        </w:rPr>
+      </w:pPr>
+      <w:r>
+        <w:rPr>
+          <w:b/>
+          <w:bCs/>
+          <w:sz w:val="22"/>
+          <w:szCs w:val="22"/>
           <w:lang w:val="fr-FR"/>
         </w:rPr>
         <w:t xml:space="preserve">Défis </w:t>
@@ -558,13 +690,17 @@
     <w:p>
       <w:pPr>
         <w:rPr>
-          <w:lang w:val="fr-FR"/>
-        </w:rPr>
-      </w:pPr>
-      <w:r>
-        <w:rPr>
-          <w:b/>
-          <w:bCs/>
+          <w:sz w:val="22"/>
+          <w:szCs w:val="22"/>
+          <w:lang w:val="fr-FR"/>
+        </w:rPr>
+      </w:pPr>
+      <w:r>
+        <w:rPr>
+          <w:b/>
+          <w:bCs/>
+          <w:sz w:val="22"/>
+          <w:szCs w:val="22"/>
           <w:lang w:val="fr-FR"/>
         </w:rPr>
         <w:t xml:space="preserve">« Memory </w:t>
@@ -574,6 +710,8 @@
         <w:rPr>
           <w:b/>
           <w:bCs/>
+          <w:sz w:val="22"/>
+          <w:szCs w:val="22"/>
           <w:lang w:val="fr-FR"/>
         </w:rPr>
         <w:t>Leaks</w:t>
@@ -583,6 +721,8 @@
         <w:rPr>
           <w:b/>
           <w:bCs/>
+          <w:sz w:val="22"/>
+          <w:szCs w:val="22"/>
           <w:lang w:val="fr-FR"/>
         </w:rPr>
         <w:t> » (</w:t>
@@ -591,6 +731,8 @@
         <w:rPr>
           <w:b/>
           <w:bCs/>
+          <w:sz w:val="22"/>
+          <w:szCs w:val="22"/>
           <w:lang w:val="fr-FR"/>
         </w:rPr>
         <w:t>Fuites de mémoire</w:t>
@@ -599,18 +741,24 @@
         <w:rPr>
           <w:b/>
           <w:bCs/>
+          <w:sz w:val="22"/>
+          <w:szCs w:val="22"/>
           <w:lang w:val="fr-FR"/>
         </w:rPr>
         <w:t>)</w:t>
       </w:r>
       <w:r>
         <w:rPr>
+          <w:sz w:val="22"/>
+          <w:szCs w:val="22"/>
           <w:lang w:val="fr-FR"/>
         </w:rPr>
         <w:t xml:space="preserve"> : </w:t>
       </w:r>
       <w:r>
         <w:rPr>
+          <w:sz w:val="22"/>
+          <w:szCs w:val="22"/>
           <w:lang w:val="fr-FR"/>
         </w:rPr>
         <w:t xml:space="preserve">Grâce à l’outil </w:t>
@@ -618,6 +766,8 @@
       <w:proofErr w:type="spellStart"/>
       <w:r>
         <w:rPr>
+          <w:sz w:val="22"/>
+          <w:szCs w:val="22"/>
           <w:lang w:val="fr-FR"/>
         </w:rPr>
         <w:t>valgrind</w:t>
@@ -625,84 +775,104 @@
       <w:proofErr w:type="spellEnd"/>
       <w:r>
         <w:rPr>
+          <w:sz w:val="22"/>
+          <w:szCs w:val="22"/>
           <w:lang w:val="fr-FR"/>
         </w:rPr>
         <w:t>, l</w:t>
       </w:r>
       <w:r>
         <w:rPr>
+          <w:sz w:val="22"/>
+          <w:szCs w:val="22"/>
           <w:lang w:val="fr-FR"/>
         </w:rPr>
         <w:t>es fuites de mémoire ont été corrigées</w:t>
       </w:r>
       <w:r>
         <w:rPr>
+          <w:sz w:val="22"/>
+          <w:szCs w:val="22"/>
           <w:lang w:val="fr-FR"/>
         </w:rPr>
         <w:t>.</w:t>
       </w:r>
       <w:r>
         <w:rPr>
+          <w:sz w:val="22"/>
+          <w:szCs w:val="22"/>
           <w:lang w:val="fr-FR"/>
         </w:rPr>
         <w:t xml:space="preserve"> </w:t>
       </w:r>
       <w:r>
         <w:rPr>
+          <w:sz w:val="22"/>
+          <w:szCs w:val="22"/>
           <w:lang w:val="fr-FR"/>
         </w:rPr>
         <w:t xml:space="preserve">Bien sûr, à chaque </w:t>
       </w:r>
       <w:r>
         <w:rPr>
+          <w:sz w:val="22"/>
+          <w:szCs w:val="22"/>
           <w:lang w:val="fr-FR"/>
         </w:rPr>
         <w:t>fois</w:t>
       </w:r>
       <w:r>
         <w:rPr>
+          <w:sz w:val="22"/>
+          <w:szCs w:val="22"/>
           <w:lang w:val="fr-FR"/>
         </w:rPr>
         <w:t xml:space="preserve"> </w:t>
       </w:r>
       <w:r>
         <w:rPr>
+          <w:sz w:val="22"/>
+          <w:szCs w:val="22"/>
           <w:lang w:val="fr-FR"/>
         </w:rPr>
         <w:t xml:space="preserve">qu’on </w:t>
       </w:r>
       <w:r>
         <w:rPr>
+          <w:sz w:val="22"/>
+          <w:szCs w:val="22"/>
           <w:lang w:val="fr-FR"/>
         </w:rPr>
         <w:t xml:space="preserve">a </w:t>
       </w:r>
       <w:r>
         <w:rPr>
+          <w:sz w:val="22"/>
+          <w:szCs w:val="22"/>
           <w:lang w:val="fr-FR"/>
         </w:rPr>
         <w:t>utilis</w:t>
       </w:r>
       <w:r>
         <w:rPr>
+          <w:sz w:val="22"/>
+          <w:szCs w:val="22"/>
           <w:lang w:val="fr-FR"/>
         </w:rPr>
         <w:t>é</w:t>
       </w:r>
       <w:r>
         <w:rPr>
-          <w:lang w:val="fr-FR"/>
-        </w:rPr>
-        <w:t xml:space="preserve"> l’</w:t>
-      </w:r>
-      <w:r>
-        <w:rPr>
-          <w:lang w:val="fr-FR"/>
-        </w:rPr>
-        <w:t>opérateur</w:t>
-      </w:r>
-      <w:r>
-        <w:rPr>
+          <w:sz w:val="22"/>
+          <w:szCs w:val="22"/>
+          <w:lang w:val="fr-FR"/>
+        </w:rPr>
+        <w:t xml:space="preserve"> l’opérateur</w:t>
+      </w:r>
+      <w:r>
+        <w:rPr>
+          <w:sz w:val="22"/>
+          <w:szCs w:val="22"/>
           <w:lang w:val="fr-FR"/>
         </w:rPr>
         <w:t xml:space="preserve"> </w:t>
@@ -711,36 +881,48 @@
         <w:rPr>
           <w:b/>
           <w:bCs/>
+          <w:sz w:val="22"/>
+          <w:szCs w:val="22"/>
           <w:lang w:val="fr-FR"/>
         </w:rPr>
         <w:t>new</w:t>
       </w:r>
       <w:r>
         <w:rPr>
+          <w:sz w:val="22"/>
+          <w:szCs w:val="22"/>
           <w:lang w:val="fr-FR"/>
         </w:rPr>
         <w:t xml:space="preserve"> </w:t>
       </w:r>
       <w:r>
         <w:rPr>
+          <w:sz w:val="22"/>
+          <w:szCs w:val="22"/>
           <w:lang w:val="fr-FR"/>
         </w:rPr>
         <w:t>pour allouer de la mémoire</w:t>
       </w:r>
       <w:r>
         <w:rPr>
+          <w:sz w:val="22"/>
+          <w:szCs w:val="22"/>
           <w:lang w:val="fr-FR"/>
         </w:rPr>
         <w:t xml:space="preserve">, on a dû </w:t>
       </w:r>
       <w:r>
         <w:rPr>
+          <w:sz w:val="22"/>
+          <w:szCs w:val="22"/>
           <w:lang w:val="fr-FR"/>
         </w:rPr>
         <w:t>éliminer les traces avec l</w:t>
       </w:r>
       <w:r>
         <w:rPr>
+          <w:sz w:val="22"/>
+          <w:szCs w:val="22"/>
           <w:lang w:val="fr-FR"/>
         </w:rPr>
         <w:t xml:space="preserve">’opérateur </w:t>
@@ -750,6 +932,8 @@
         <w:rPr>
           <w:b/>
           <w:bCs/>
+          <w:sz w:val="22"/>
+          <w:szCs w:val="22"/>
           <w:lang w:val="fr-FR"/>
         </w:rPr>
         <w:t>delete</w:t>
@@ -757,24 +941,32 @@
       <w:proofErr w:type="spellEnd"/>
       <w:r>
         <w:rPr>
+          <w:sz w:val="22"/>
+          <w:szCs w:val="22"/>
           <w:lang w:val="fr-FR"/>
         </w:rPr>
         <w:t xml:space="preserve">. </w:t>
       </w:r>
       <w:r>
         <w:rPr>
+          <w:sz w:val="22"/>
+          <w:szCs w:val="22"/>
           <w:lang w:val="fr-FR"/>
         </w:rPr>
         <w:t>Aussi, l</w:t>
       </w:r>
       <w:r>
         <w:rPr>
+          <w:sz w:val="22"/>
+          <w:szCs w:val="22"/>
           <w:lang w:val="fr-FR"/>
         </w:rPr>
         <w:t>es tableaux dynamiques sont redimensionnés lorsque nécessaire pour éviter les débordements de mémoire.</w:t>
       </w:r>
       <w:r>
         <w:rPr>
+          <w:sz w:val="22"/>
+          <w:szCs w:val="22"/>
           <w:lang w:val="fr-FR"/>
         </w:rPr>
         <w:t xml:space="preserve"> Un exemple est présenté ci-dessus :</w:t>
@@ -784,6 +976,8 @@
       <w:pPr>
         <w:ind w:left="360"/>
         <w:rPr>
+          <w:sz w:val="22"/>
+          <w:szCs w:val="22"/>
           <w:lang w:val="fr-FR"/>
         </w:rPr>
       </w:pPr>
@@ -792,19 +986,23 @@
       <w:pPr>
         <w:jc w:val="center"/>
         <w:rPr>
+          <w:sz w:val="22"/>
+          <w:szCs w:val="22"/>
           <w:lang w:val="fr-FR"/>
         </w:rPr>
       </w:pPr>
       <w:r>
         <w:rPr>
           <w:noProof/>
+          <w:sz w:val="22"/>
+          <w:szCs w:val="22"/>
           <w:lang w:val="fr-FR"/>
         </w:rPr>
         <w:lastRenderedPageBreak/>
         <w:drawing>
-          <wp:inline distT="0" distB="0" distL="0" distR="0" wp14:anchorId="7C8E8E89" wp14:editId="6CC94F10">
-            <wp:extent cx="5085878" cy="2805515"/>
-            <wp:effectExtent l="0" t="0" r="0" b="1270"/>
+          <wp:inline distT="0" distB="0" distL="0" distR="0" wp14:anchorId="7C8E8E89" wp14:editId="2E0B7159">
+            <wp:extent cx="5714216" cy="3152124"/>
+            <wp:effectExtent l="0" t="0" r="1270" b="0"/>
             <wp:docPr id="334998164" name="Picture 3" descr="A screen shot of a computer program&#10;&#10;Description automatically generated"/>
             <wp:cNvGraphicFramePr>
               <a:graphicFrameLocks xmlns:a="http://schemas.openxmlformats.org/drawingml/2006/main" noChangeAspect="1"/>
@@ -831,7 +1029,7 @@
                   <pic:spPr>
                     <a:xfrm>
                       <a:off x="0" y="0"/>
-                      <a:ext cx="5160532" cy="2846696"/>
+                      <a:ext cx="5745613" cy="3169443"/>
                     </a:xfrm>
                     <a:prstGeom prst="rect">
                       <a:avLst/>
@@ -853,6 +1051,8 @@
     <w:p>
       <w:pPr>
         <w:rPr>
+          <w:sz w:val="22"/>
+          <w:szCs w:val="22"/>
           <w:lang w:val="fr-FR"/>
         </w:rPr>
       </w:pPr>
@@ -860,58 +1060,101 @@
     <w:p>
       <w:pPr>
         <w:rPr>
-          <w:lang w:val="fr-FR"/>
-        </w:rPr>
-      </w:pPr>
+          <w:b/>
+          <w:bCs/>
+          <w:sz w:val="22"/>
+          <w:szCs w:val="22"/>
+          <w:lang w:val="fr-FR"/>
+        </w:rPr>
+      </w:pPr>
+      <w:r>
+        <w:rPr>
+          <w:b/>
+          <w:bCs/>
+          <w:sz w:val="22"/>
+          <w:szCs w:val="22"/>
+          <w:lang w:val="fr-FR"/>
+        </w:rPr>
+        <w:t>Utilisation du Programme</w:t>
+      </w:r>
     </w:p>
     <w:p>
       <w:pPr>
         <w:rPr>
-          <w:b/>
-          <w:bCs/>
-          <w:lang w:val="fr-FR"/>
-        </w:rPr>
-      </w:pPr>
-      <w:r>
-        <w:rPr>
-          <w:b/>
-          <w:bCs/>
-          <w:lang w:val="fr-FR"/>
-        </w:rPr>
-        <w:t>Utilisation du Programme</w:t>
-      </w:r>
-    </w:p>
-    <w:p>
-      <w:pPr>
-        <w:rPr>
-          <w:lang w:val="fr-FR"/>
-        </w:rPr>
-      </w:pPr>
-      <w:r>
-        <w:rPr>
-          <w:bCs/>
-          <w:lang w:val="fr-FR"/>
-        </w:rPr>
-        <w:t xml:space="preserve">Suivant la consigne, le programme, compilé </w:t>
-      </w:r>
-      <w:r>
-        <w:rPr>
-          <w:bCs/>
-          <w:lang w:val="fr-FR"/>
-        </w:rPr>
-        <w:t xml:space="preserve">et exécuté </w:t>
-      </w:r>
-      <w:r>
-        <w:rPr>
-          <w:bCs/>
-          <w:lang w:val="fr-FR"/>
-        </w:rPr>
-        <w:t>avec les commandes « </w:t>
+          <w:sz w:val="22"/>
+          <w:szCs w:val="22"/>
+          <w:lang w:val="fr-FR"/>
+        </w:rPr>
+      </w:pPr>
+      <w:r>
+        <w:rPr>
+          <w:bCs/>
+          <w:sz w:val="22"/>
+          <w:szCs w:val="22"/>
+          <w:lang w:val="fr-FR"/>
+        </w:rPr>
+        <w:t>Suivant la consigne, le programme</w:t>
+      </w:r>
+      <w:r>
+        <w:rPr>
+          <w:bCs/>
+          <w:sz w:val="22"/>
+          <w:szCs w:val="22"/>
+          <w:lang w:val="fr-FR"/>
+        </w:rPr>
+        <w:t xml:space="preserve"> peut se </w:t>
+      </w:r>
+      <w:r>
+        <w:rPr>
+          <w:bCs/>
+          <w:sz w:val="22"/>
+          <w:szCs w:val="22"/>
+          <w:lang w:val="fr-FR"/>
+        </w:rPr>
+        <w:t>compil</w:t>
+      </w:r>
+      <w:r>
+        <w:rPr>
+          <w:bCs/>
+          <w:sz w:val="22"/>
+          <w:szCs w:val="22"/>
+          <w:lang w:val="fr-FR"/>
+        </w:rPr>
+        <w:t xml:space="preserve">er </w:t>
+      </w:r>
+      <w:r>
+        <w:rPr>
+          <w:bCs/>
+          <w:sz w:val="22"/>
+          <w:szCs w:val="22"/>
+          <w:lang w:val="fr-FR"/>
+        </w:rPr>
+        <w:t>et exécut</w:t>
+      </w:r>
+      <w:r>
+        <w:rPr>
+          <w:bCs/>
+          <w:sz w:val="22"/>
+          <w:szCs w:val="22"/>
+          <w:lang w:val="fr-FR"/>
+        </w:rPr>
+        <w:t>er</w:t>
+      </w:r>
+      <w:r>
+        <w:rPr>
+          <w:bCs/>
+          <w:sz w:val="22"/>
+          <w:szCs w:val="22"/>
+          <w:lang w:val="fr-FR"/>
+        </w:rPr>
+        <w:t xml:space="preserve"> avec les commandes « </w:t>
       </w:r>
       <w:proofErr w:type="spellStart"/>
       <w:r>
         <w:rPr>
           <w:bCs/>
+          <w:sz w:val="22"/>
+          <w:szCs w:val="22"/>
           <w:lang w:val="fr-FR"/>
         </w:rPr>
         <w:t>make</w:t>
@@ -920,6 +1163,8 @@
       <w:r>
         <w:rPr>
           <w:bCs/>
+          <w:sz w:val="22"/>
+          <w:szCs w:val="22"/>
           <w:lang w:val="fr-FR"/>
         </w:rPr>
         <w:t xml:space="preserve"> » et </w:t>
@@ -928,6 +1173,8 @@
       <w:r>
         <w:rPr>
           <w:bCs/>
+          <w:sz w:val="22"/>
+          <w:szCs w:val="22"/>
           <w:lang w:val="fr-FR"/>
         </w:rPr>
         <w:t>« .</w:t>
@@ -936,60 +1183,137 @@
       <w:r>
         <w:rPr>
           <w:bCs/>
-          <w:lang w:val="fr-FR"/>
-        </w:rPr>
-        <w:t xml:space="preserve">/trajets » respectivement, </w:t>
-      </w:r>
-      <w:r>
-        <w:rPr>
-          <w:lang w:val="fr-FR"/>
-        </w:rPr>
-        <w:t>crée des trajets simples et composés</w:t>
-      </w:r>
-      <w:r>
-        <w:rPr>
-          <w:lang w:val="fr-FR"/>
-        </w:rPr>
-        <w:t xml:space="preserve">, </w:t>
-      </w:r>
-      <w:r>
-        <w:rPr>
-          <w:lang w:val="fr-FR"/>
-        </w:rPr>
-        <w:t>affiche le catalogue et fait une recherche simple et/ou avanc</w:t>
-      </w:r>
-      <w:r>
-        <w:rPr>
-          <w:lang w:val="fr-FR"/>
-        </w:rPr>
-        <w:t xml:space="preserve">ée de trajets. </w:t>
-      </w:r>
-      <w:r>
-        <w:rPr>
-          <w:lang w:val="fr-FR"/>
-        </w:rPr>
-        <w:t>C</w:t>
-      </w:r>
-      <w:r>
-        <w:rPr>
-          <w:lang w:val="fr-FR"/>
-        </w:rPr>
-        <w:t>e sont les options</w:t>
-      </w:r>
-      <w:r>
-        <w:rPr>
-          <w:lang w:val="fr-FR"/>
-        </w:rPr>
-        <w:t xml:space="preserve"> permis à l’u</w:t>
-      </w:r>
-      <w:r>
-        <w:rPr>
+          <w:sz w:val="22"/>
+          <w:szCs w:val="22"/>
+          <w:lang w:val="fr-FR"/>
+        </w:rPr>
+        <w:t>/trajets » respectivement</w:t>
+      </w:r>
+      <w:r>
+        <w:rPr>
+          <w:bCs/>
+          <w:sz w:val="22"/>
+          <w:szCs w:val="22"/>
+          <w:lang w:val="fr-FR"/>
+        </w:rPr>
+        <w:t>. Après vous aurez un menu interactif simple qui vous permet de c</w:t>
+      </w:r>
+      <w:r>
+        <w:rPr>
+          <w:sz w:val="22"/>
+          <w:szCs w:val="22"/>
+          <w:lang w:val="fr-FR"/>
+        </w:rPr>
+        <w:t>rée</w:t>
+      </w:r>
+      <w:r>
+        <w:rPr>
+          <w:sz w:val="22"/>
+          <w:szCs w:val="22"/>
+          <w:lang w:val="fr-FR"/>
+        </w:rPr>
+        <w:t>r</w:t>
+      </w:r>
+      <w:r>
+        <w:rPr>
+          <w:sz w:val="22"/>
+          <w:szCs w:val="22"/>
+          <w:lang w:val="fr-FR"/>
+        </w:rPr>
+        <w:t xml:space="preserve"> des trajets simples et composés, </w:t>
+      </w:r>
+      <w:r>
+        <w:rPr>
+          <w:sz w:val="22"/>
+          <w:szCs w:val="22"/>
+          <w:lang w:val="fr-FR"/>
+        </w:rPr>
+        <w:t>d’</w:t>
+      </w:r>
+      <w:r>
+        <w:rPr>
+          <w:sz w:val="22"/>
+          <w:szCs w:val="22"/>
+          <w:lang w:val="fr-FR"/>
+        </w:rPr>
+        <w:t>affiche</w:t>
+      </w:r>
+      <w:r>
+        <w:rPr>
+          <w:sz w:val="22"/>
+          <w:szCs w:val="22"/>
+          <w:lang w:val="fr-FR"/>
+        </w:rPr>
+        <w:t>r</w:t>
+      </w:r>
+      <w:r>
+        <w:rPr>
+          <w:sz w:val="22"/>
+          <w:szCs w:val="22"/>
+          <w:lang w:val="fr-FR"/>
+        </w:rPr>
+        <w:t xml:space="preserve"> le catalogue et </w:t>
+      </w:r>
+      <w:r>
+        <w:rPr>
+          <w:sz w:val="22"/>
+          <w:szCs w:val="22"/>
+          <w:lang w:val="fr-FR"/>
+        </w:rPr>
+        <w:t>d’effectuer</w:t>
+      </w:r>
+      <w:r>
+        <w:rPr>
+          <w:sz w:val="22"/>
+          <w:szCs w:val="22"/>
+          <w:lang w:val="fr-FR"/>
+        </w:rPr>
+        <w:t xml:space="preserve"> une recherche simple et/ou avanc</w:t>
+      </w:r>
+      <w:r>
+        <w:rPr>
+          <w:sz w:val="22"/>
+          <w:szCs w:val="22"/>
+          <w:lang w:val="fr-FR"/>
+        </w:rPr>
+        <w:t>ée de</w:t>
+      </w:r>
+      <w:r>
+        <w:rPr>
+          <w:sz w:val="22"/>
+          <w:szCs w:val="22"/>
+          <w:lang w:val="fr-FR"/>
+        </w:rPr>
+        <w:t xml:space="preserve"> ces</w:t>
+      </w:r>
+      <w:r>
+        <w:rPr>
+          <w:sz w:val="22"/>
+          <w:szCs w:val="22"/>
+          <w:lang w:val="fr-FR"/>
+        </w:rPr>
+        <w:t xml:space="preserve"> trajets. </w:t>
+      </w:r>
+      <w:r>
+        <w:rPr>
+          <w:sz w:val="22"/>
+          <w:szCs w:val="22"/>
+          <w:lang w:val="fr-FR"/>
+        </w:rPr>
+        <w:t>Ce sont les options permis à l’u</w:t>
+      </w:r>
+      <w:r>
+        <w:rPr>
+          <w:sz w:val="22"/>
+          <w:szCs w:val="22"/>
           <w:lang w:val="fr-FR"/>
         </w:rPr>
         <w:t>tilisateur, ains</w:t>
       </w:r>
       <w:r>
         <w:rPr>
+          <w:sz w:val="22"/>
+          <w:szCs w:val="22"/>
           <w:lang w:val="fr-FR"/>
         </w:rPr>
         <w:t>i que la sortie du programme bien sûr.</w:t>
@@ -1735,6 +2059,7 @@
   <w:style w:type="character" w:default="1" w:styleId="DefaultParagraphFont">
     <w:name w:val="Default Paragraph Font"/>
     <w:uiPriority w:val="1"/>
+    <w:semiHidden/>
     <w:unhideWhenUsed/>
   </w:style>
   <w:style w:type="table" w:default="1" w:styleId="TableNormal">

</xml_diff>